<commit_message>
customer ask me to cheange
and
</commit_message>
<xml_diff>
--- a/xxx.docx
+++ b/xxx.docx
@@ -578,6 +578,17 @@
         </w:rPr>
         <w:t>I love creating websites based on client’s input + my imagination. I take challenges as inspirations and always looking for improvements.</w:t>
       </w:r>
+      <w:r>
+        <w:rPr>
+          <w:i/>
+          <w:color w:val="000000" w:themeColor="text1"/>
+          <w:sz w:val="22"/>
+          <w:szCs w:val="22"/>
+        </w:rPr>
+        <w:t>SS</w:t>
+      </w:r>
+      <w:bookmarkStart w:id="0" w:name="_GoBack"/>
+      <w:bookmarkEnd w:id="0"/>
     </w:p>
     <w:p>
       <w:pPr>
@@ -1140,8 +1151,6 @@
         </w:rPr>
         <w:t xml:space="preserve"> Sass</w:t>
       </w:r>
-      <w:bookmarkStart w:id="0" w:name="_GoBack"/>
-      <w:bookmarkEnd w:id="0"/>
     </w:p>
     <w:p>
       <w:pPr>

</xml_diff>